<commit_message>
committing after new images and papers
</commit_message>
<xml_diff>
--- a/computational_model/writing/Pre-submission enquiry.docx
+++ b/computational_model/writing/Pre-submission enquiry.docx
@@ -12,7 +12,43 @@
         <w:rPr>
           <w:lang w:val="en-US"/>
         </w:rPr>
-        <w:t xml:space="preserve">Dear editors, </w:t>
+        <w:t xml:space="preserve">Dear </w:t>
+      </w:r>
+      <w:proofErr w:type="gramStart"/>
+      <w:r>
+        <w:rPr>
+          <w:lang w:val="en-US"/>
+        </w:rPr>
+        <w:t xml:space="preserve">Dr </w:t>
+      </w:r>
+      <w:proofErr w:type="spellStart"/>
+      <w:r>
+        <w:rPr>
+          <w:lang w:val="en-US"/>
+        </w:rPr>
+        <w:t>Stavroula</w:t>
+      </w:r>
+      <w:proofErr w:type="spellEnd"/>
+      <w:proofErr w:type="gramEnd"/>
+      <w:r>
+        <w:rPr>
+          <w:lang w:val="en-US"/>
+        </w:rPr>
+        <w:t xml:space="preserve"> </w:t>
+      </w:r>
+      <w:proofErr w:type="spellStart"/>
+      <w:r>
+        <w:rPr>
+          <w:lang w:val="en-US"/>
+        </w:rPr>
+        <w:t>Kousta</w:t>
+      </w:r>
+      <w:proofErr w:type="spellEnd"/>
+      <w:r>
+        <w:rPr>
+          <w:lang w:val="en-US"/>
+        </w:rPr>
+        <w:t xml:space="preserve">, </w:t>
       </w:r>
       <w:r>
         <w:rPr>
@@ -77,26 +113,12 @@
         </w:rPr>
         <w:t xml:space="preserve"> we intend to </w:t>
       </w:r>
-      <w:proofErr w:type="gramStart"/>
-      <w:r>
-        <w:rPr>
-          <w:lang w:val="en-US"/>
-        </w:rPr>
-        <w:t>submit</w:t>
-      </w:r>
-      <w:r>
-        <w:rPr>
-          <w:lang w:val="en-US"/>
-        </w:rPr>
-        <w:t xml:space="preserve"> </w:t>
-      </w:r>
-      <w:r>
-        <w:rPr>
-          <w:lang w:val="en-US"/>
-        </w:rPr>
-        <w:t>,</w:t>
-      </w:r>
-      <w:proofErr w:type="gramEnd"/>
+      <w:r>
+        <w:rPr>
+          <w:lang w:val="en-US"/>
+        </w:rPr>
+        <w:t>submit,</w:t>
+      </w:r>
       <w:r>
         <w:rPr>
           <w:lang w:val="en-US"/>
@@ -187,19 +209,31 @@
         <w:rPr>
           <w:lang w:val="en-US"/>
         </w:rPr>
-        <w:t xml:space="preserve">Events can </w:t>
-      </w:r>
-      <w:r>
-        <w:rPr>
-          <w:lang w:val="en-US"/>
-        </w:rPr>
-        <w:t>sometimes match</w:t>
-      </w:r>
-      <w:r>
-        <w:rPr>
-          <w:lang w:val="en-US"/>
-        </w:rPr>
-        <w:t xml:space="preserve"> or mismatch such expectations, creating prediction error of varying degree. While there is a </w:t>
+        <w:t xml:space="preserve">Upcoming events can </w:t>
+      </w:r>
+      <w:r>
+        <w:rPr>
+          <w:lang w:val="en-US"/>
+        </w:rPr>
+        <w:t>match</w:t>
+      </w:r>
+      <w:r>
+        <w:rPr>
+          <w:lang w:val="en-US"/>
+        </w:rPr>
+        <w:t xml:space="preserve"> or mismatch such expectations, creating </w:t>
+      </w:r>
+      <w:r>
+        <w:rPr>
+          <w:lang w:val="en-US"/>
+        </w:rPr>
+        <w:t xml:space="preserve">a </w:t>
+      </w:r>
+      <w:r>
+        <w:rPr>
+          <w:lang w:val="en-US"/>
+        </w:rPr>
+        <w:t xml:space="preserve">prediction error of varying degree. While there is a </w:t>
       </w:r>
       <w:r>
         <w:rPr>
@@ -211,7 +245,19 @@
         <w:rPr>
           <w:lang w:val="en-US"/>
         </w:rPr>
-        <w:t xml:space="preserve"> amount of evidence showing the effects of prediction error on </w:t>
+        <w:t xml:space="preserve"> amount of evidence </w:t>
+      </w:r>
+      <w:r>
+        <w:rPr>
+          <w:lang w:val="en-US"/>
+        </w:rPr>
+        <w:t>on</w:t>
+      </w:r>
+      <w:r>
+        <w:rPr>
+          <w:lang w:val="en-US"/>
+        </w:rPr>
+        <w:t xml:space="preserve"> the effects of prediction error on </w:t>
       </w:r>
       <w:r>
         <w:rPr>
@@ -223,13 +269,31 @@
         <w:rPr>
           <w:lang w:val="en-US"/>
         </w:rPr>
-        <w:t xml:space="preserve">, relatively less evidence is available regarding its effect on memory. Moreover, </w:t>
-      </w:r>
-      <w:r>
-        <w:rPr>
-          <w:lang w:val="en-US"/>
-        </w:rPr>
-        <w:t xml:space="preserve">the </w:t>
+        <w:t xml:space="preserve">, relatively less evidence is available regarding its effect on </w:t>
+      </w:r>
+      <w:r>
+        <w:rPr>
+          <w:lang w:val="en-US"/>
+        </w:rPr>
+        <w:t xml:space="preserve">episodic </w:t>
+      </w:r>
+      <w:r>
+        <w:rPr>
+          <w:lang w:val="en-US"/>
+        </w:rPr>
+        <w:t xml:space="preserve">memory. Moreover, </w:t>
+      </w:r>
+      <w:r>
+        <w:rPr>
+          <w:lang w:val="en-US"/>
+        </w:rPr>
+        <w:t>most of the</w:t>
+      </w:r>
+      <w:r>
+        <w:rPr>
+          <w:lang w:val="en-US"/>
+        </w:rPr>
+        <w:t xml:space="preserve"> </w:t>
       </w:r>
       <w:r>
         <w:rPr>
@@ -241,19 +305,13 @@
         <w:rPr>
           <w:lang w:val="en-US"/>
         </w:rPr>
-        <w:t xml:space="preserve">have </w:t>
-      </w:r>
-      <w:r>
-        <w:rPr>
-          <w:lang w:val="en-US"/>
-        </w:rPr>
-        <w:t>investigated</w:t>
-      </w:r>
-      <w:r>
-        <w:rPr>
-          <w:lang w:val="en-US"/>
-        </w:rPr>
-        <w:t xml:space="preserve"> the effects of reward prediction error, typically by using monetary reward. Since in everyday life learning does not always occur in the present of explicit reward</w:t>
+        <w:t>manipulated</w:t>
+      </w:r>
+      <w:r>
+        <w:rPr>
+          <w:lang w:val="en-US"/>
+        </w:rPr>
+        <w:t xml:space="preserve"> prediction error by using monetary reward</w:t>
       </w:r>
       <w:r>
         <w:rPr>
@@ -265,7 +323,61 @@
         <w:rPr>
           <w:lang w:val="en-US"/>
         </w:rPr>
-        <w:t xml:space="preserve">, it is crucial to consider the mechanistic effects of prediction error in contexts in which no explicit information about reward is conveyed. For this reason, we designed a study in which participants learned context/object-category associations of varying degree from the correct or incorrect outcomes of their predictions. After learning </w:t>
+        <w:t>. Since</w:t>
+      </w:r>
+      <w:r>
+        <w:rPr>
+          <w:lang w:val="en-US"/>
+        </w:rPr>
+        <w:t xml:space="preserve"> in everyday life learning does not always occur in the </w:t>
+      </w:r>
+      <w:r>
+        <w:rPr>
+          <w:lang w:val="en-US"/>
+        </w:rPr>
+        <w:t>presence</w:t>
+      </w:r>
+      <w:r>
+        <w:rPr>
+          <w:lang w:val="en-US"/>
+        </w:rPr>
+        <w:t xml:space="preserve"> of explicit reward</w:t>
+      </w:r>
+      <w:r>
+        <w:rPr>
+          <w:lang w:val="en-US"/>
+        </w:rPr>
+        <w:t>s</w:t>
+      </w:r>
+      <w:r>
+        <w:rPr>
+          <w:lang w:val="en-US"/>
+        </w:rPr>
+        <w:t>, it is crucial to consider the mechanistic effect of prediction error in contexts in which no explicit information about reward is conveyed. For this reason, we designed a study in which context/object-category associations of varying degree</w:t>
+      </w:r>
+      <w:r>
+        <w:rPr>
+          <w:lang w:val="en-US"/>
+        </w:rPr>
+        <w:t xml:space="preserve"> were learned by participants</w:t>
+      </w:r>
+      <w:r>
+        <w:rPr>
+          <w:lang w:val="en-US"/>
+        </w:rPr>
+        <w:t xml:space="preserve"> from the </w:t>
+      </w:r>
+      <w:r>
+        <w:rPr>
+          <w:lang w:val="en-US"/>
+        </w:rPr>
+        <w:t>outcomes of their correct or incorrect predictions</w:t>
+      </w:r>
+      <w:r>
+        <w:rPr>
+          <w:lang w:val="en-US"/>
+        </w:rPr>
+        <w:t xml:space="preserve">. After learning </w:t>
       </w:r>
       <w:r>
         <w:rPr>
@@ -295,7 +407,43 @@
         <w:rPr>
           <w:lang w:val="en-US"/>
         </w:rPr>
-        <w:t xml:space="preserve">Finally, participants were asked to recognize the previously shown objects among distractors. We used a reinforcement learning model to derive subject-specific trial-level prediction error at </w:t>
+        <w:t xml:space="preserve">Finally, </w:t>
+      </w:r>
+      <w:r>
+        <w:rPr>
+          <w:lang w:val="en-US"/>
+        </w:rPr>
+        <w:t xml:space="preserve">in a surprise memory test, </w:t>
+      </w:r>
+      <w:r>
+        <w:rPr>
+          <w:lang w:val="en-US"/>
+        </w:rPr>
+        <w:t>participants were asked to recognize the previously shown objects among distractors.</w:t>
+      </w:r>
+      <w:r>
+        <w:rPr>
+          <w:lang w:val="en-US"/>
+        </w:rPr>
+        <w:br/>
+      </w:r>
+      <w:r>
+        <w:rPr>
+          <w:lang w:val="en-US"/>
+        </w:rPr>
+        <w:t xml:space="preserve">We used a reinforcement learning </w:t>
+      </w:r>
+      <w:r>
+        <w:rPr>
+          <w:lang w:val="en-US"/>
+        </w:rPr>
+        <w:t xml:space="preserve">computational </w:t>
+      </w:r>
+      <w:r>
+        <w:rPr>
+          <w:lang w:val="en-US"/>
+        </w:rPr>
+        <w:t xml:space="preserve">model to derive subject-specific trial-level prediction error at </w:t>
       </w:r>
       <w:r>
         <w:rPr>
@@ -307,7 +455,25 @@
         <w:rPr>
           <w:lang w:val="en-US"/>
         </w:rPr>
-        <w:t xml:space="preserve"> link it to subsequent memory. In two different experiments, we showed that prediction error influenced subsequent memory as a function of the outcome of participants’ predictions (correct vs incorrect). Specifically, when participants’ prediction was correct, a strong prediction error (as an outcome of weak expectations) improved memory. By contrast, </w:t>
+        <w:t xml:space="preserve"> link it to subsequent </w:t>
+      </w:r>
+      <w:r>
+        <w:rPr>
+          <w:lang w:val="en-US"/>
+        </w:rPr>
+        <w:t>retrieval</w:t>
+      </w:r>
+      <w:r>
+        <w:rPr>
+          <w:lang w:val="en-US"/>
+        </w:rPr>
+        <w:t xml:space="preserve">. We </w:t>
+      </w:r>
+      <w:r>
+        <w:rPr>
+          <w:lang w:val="en-US"/>
+        </w:rPr>
+        <w:t xml:space="preserve">showed that prediction error influenced subsequent memory as a function of the outcome of participants’ predictions (correct vs incorrect). Specifically, when participants’ prediction was correct, a strong prediction error (as an outcome of weak expectations) improved memory. By contrast, </w:t>
       </w:r>
       <w:r>
         <w:rPr>
@@ -319,43 +485,140 @@
         <w:rPr>
           <w:lang w:val="en-US"/>
         </w:rPr>
-        <w:t xml:space="preserve">hen participants’ prediction was not correct, a strong prediction error (as an outcome of strong expectations) impaired memory. These results reveal a </w:t>
-      </w:r>
-      <w:r>
-        <w:rPr>
-          <w:lang w:val="en-US"/>
-        </w:rPr>
-        <w:t xml:space="preserve">novel </w:t>
-      </w:r>
-      <w:r>
-        <w:rPr>
-          <w:lang w:val="en-US"/>
-        </w:rPr>
-        <w:t xml:space="preserve">computationally specific effect of prediction error on memory </w:t>
-      </w:r>
-      <w:r>
-        <w:rPr>
-          <w:lang w:val="en-US"/>
-        </w:rPr>
-        <w:t>formation, suggesting</w:t>
-      </w:r>
-      <w:r>
-        <w:rPr>
-          <w:lang w:val="en-US"/>
-        </w:rPr>
-        <w:t xml:space="preserve"> a dependency between hippocampal and striatal dopaminergic systems, </w:t>
-      </w:r>
-      <w:r>
-        <w:rPr>
-          <w:lang w:val="en-US"/>
-        </w:rPr>
-        <w:t xml:space="preserve">and </w:t>
-      </w:r>
-      <w:r>
-        <w:rPr>
-          <w:lang w:val="en-US"/>
-        </w:rPr>
-        <w:t xml:space="preserve">informing future studies exploring the interactions between learning and memory. </w:t>
+        <w:t xml:space="preserve">hen participants’ prediction was not correct, a strong prediction error (as an outcome of strong expectations) impaired memory. </w:t>
+      </w:r>
+    </w:p>
+    <w:p>
+      <w:pPr>
+        <w:rPr>
+          <w:lang w:val="en-US"/>
+        </w:rPr>
+      </w:pPr>
+      <w:r>
+        <w:rPr>
+          <w:lang w:val="en-US"/>
+        </w:rPr>
+        <w:t xml:space="preserve">These results </w:t>
+      </w:r>
+      <w:r>
+        <w:rPr>
+          <w:lang w:val="en-US"/>
+        </w:rPr>
+        <w:t xml:space="preserve">show </w:t>
+      </w:r>
+      <w:r>
+        <w:rPr>
+          <w:lang w:val="en-US"/>
+        </w:rPr>
+        <w:t xml:space="preserve">for the first </w:t>
+      </w:r>
+      <w:r>
+        <w:rPr>
+          <w:lang w:val="en-US"/>
+        </w:rPr>
+        <w:t>time a</w:t>
+      </w:r>
+      <w:r>
+        <w:rPr>
+          <w:lang w:val="en-US"/>
+        </w:rPr>
+        <w:t xml:space="preserve"> computationally</w:t>
+      </w:r>
+      <w:r>
+        <w:rPr>
+          <w:lang w:val="en-US"/>
+        </w:rPr>
+        <w:t xml:space="preserve"> specific effect of prediction error</w:t>
+      </w:r>
+      <w:r>
+        <w:rPr>
+          <w:lang w:val="en-US"/>
+        </w:rPr>
+        <w:t xml:space="preserve"> on memory formation </w:t>
+      </w:r>
+      <w:r>
+        <w:rPr>
+          <w:lang w:val="en-US"/>
+        </w:rPr>
+        <w:t>in conditions in which</w:t>
+      </w:r>
+      <w:r>
+        <w:rPr>
+          <w:lang w:val="en-US"/>
+        </w:rPr>
+        <w:t xml:space="preserve"> no explicit reward</w:t>
+      </w:r>
+      <w:r>
+        <w:rPr>
+          <w:lang w:val="en-US"/>
+        </w:rPr>
+        <w:t>s</w:t>
+      </w:r>
+      <w:r>
+        <w:rPr>
+          <w:lang w:val="en-US"/>
+        </w:rPr>
+        <w:t xml:space="preserve"> </w:t>
+      </w:r>
+      <w:r>
+        <w:rPr>
+          <w:lang w:val="en-US"/>
+        </w:rPr>
+        <w:t>are</w:t>
+      </w:r>
+      <w:r>
+        <w:rPr>
+          <w:lang w:val="en-US"/>
+        </w:rPr>
+        <w:t xml:space="preserve"> provided</w:t>
+      </w:r>
+      <w:r>
+        <w:rPr>
+          <w:lang w:val="en-US"/>
+        </w:rPr>
+        <w:t>. They extend previous findings on reward prediction error</w:t>
+      </w:r>
+      <w:r>
+        <w:rPr>
+          <w:lang w:val="en-US"/>
+        </w:rPr>
+        <w:t xml:space="preserve"> </w:t>
+      </w:r>
+      <w:r>
+        <w:rPr>
+          <w:lang w:val="en-US"/>
+        </w:rPr>
+        <w:t>suggesting</w:t>
+      </w:r>
+      <w:r>
+        <w:rPr>
+          <w:lang w:val="en-US"/>
+        </w:rPr>
+        <w:t xml:space="preserve"> a dependency between hippocampal and striatal dopaminergic </w:t>
+      </w:r>
+      <w:r>
+        <w:rPr>
+          <w:lang w:val="en-US"/>
+        </w:rPr>
+        <w:t>systems and</w:t>
+      </w:r>
+      <w:r>
+        <w:rPr>
+          <w:lang w:val="en-US"/>
+        </w:rPr>
+        <w:t xml:space="preserve"> </w:t>
+      </w:r>
+      <w:r>
+        <w:rPr>
+          <w:lang w:val="en-US"/>
+        </w:rPr>
+        <w:t>inform</w:t>
+      </w:r>
+      <w:r>
+        <w:rPr>
+          <w:lang w:val="en-US"/>
+        </w:rPr>
+        <w:t xml:space="preserve"> future studies exploring the interactions between learning and memory. </w:t>
       </w:r>
     </w:p>
     <w:p>

</xml_diff>